<commit_message>
Update signature for the agreement
</commit_message>
<xml_diff>
--- a/project_contribution_agreement.docx
+++ b/project_contribution_agreement.docx
@@ -850,12 +850,6 @@
         <w:gridCol w:w="2127"/>
       </w:tblGrid>
       <w:tr>
-        <w:tblPrEx>
-          <w:tblCellMar>
-            <w:top w:w="0" w:type="dxa"/>
-            <w:bottom w:w="0" w:type="dxa"/>
-          </w:tblCellMar>
-        </w:tblPrEx>
         <w:trPr>
           <w:trHeight w:val="1"/>
         </w:trPr>
@@ -983,12 +977,6 @@
         </w:tc>
       </w:tr>
       <w:tr>
-        <w:tblPrEx>
-          <w:tblCellMar>
-            <w:top w:w="0" w:type="dxa"/>
-            <w:bottom w:w="0" w:type="dxa"/>
-          </w:tblCellMar>
-        </w:tblPrEx>
         <w:tc>
           <w:tcPr>
             <w:tcW w:w="704" w:type="dxa"/>
@@ -1115,12 +1103,6 @@
         </w:tc>
       </w:tr>
       <w:tr>
-        <w:tblPrEx>
-          <w:tblCellMar>
-            <w:top w:w="0" w:type="dxa"/>
-            <w:bottom w:w="0" w:type="dxa"/>
-          </w:tblCellMar>
-        </w:tblPrEx>
         <w:trPr>
           <w:trHeight w:val="1"/>
         </w:trPr>
@@ -1286,12 +1268,6 @@
         </w:tc>
       </w:tr>
       <w:tr>
-        <w:tblPrEx>
-          <w:tblCellMar>
-            <w:top w:w="0" w:type="dxa"/>
-            <w:bottom w:w="0" w:type="dxa"/>
-          </w:tblCellMar>
-        </w:tblPrEx>
         <w:trPr>
           <w:trHeight w:val="1"/>
         </w:trPr>
@@ -1642,14 +1618,7 @@
           <w:rFonts w:ascii="Garamond" w:eastAsia="Garamond" w:hAnsi="Garamond" w:cs="Garamond"/>
           <w:sz w:val="24"/>
         </w:rPr>
-        <w:t xml:space="preserve">   </w:t>
-      </w:r>
-      <w:r>
-        <w:rPr>
-          <w:rFonts w:ascii="Garamond" w:eastAsia="Garamond" w:hAnsi="Garamond" w:cs="Garamond"/>
-          <w:sz w:val="24"/>
-        </w:rPr>
-        <w:t>Signature ____________________________</w:t>
+        <w:t xml:space="preserve">   Signature ____________________________</w:t>
       </w:r>
     </w:p>
     <w:p>
@@ -1680,14 +1649,7 @@
           <w:rFonts w:ascii="Garamond" w:eastAsia="Garamond" w:hAnsi="Garamond" w:cs="Garamond"/>
           <w:sz w:val="24"/>
         </w:rPr>
-        <w:t xml:space="preserve">   </w:t>
-      </w:r>
-      <w:r>
-        <w:rPr>
-          <w:rFonts w:ascii="Garamond" w:eastAsia="Garamond" w:hAnsi="Garamond" w:cs="Garamond"/>
-          <w:sz w:val="24"/>
-        </w:rPr>
-        <w:t>Signature ____________________________</w:t>
+        <w:t xml:space="preserve">   Signature ____________________________</w:t>
       </w:r>
     </w:p>
     <w:p>
@@ -1783,7 +1745,69 @@
           <w:rFonts w:ascii="Garamond" w:eastAsia="Garamond" w:hAnsi="Garamond" w:cs="Garamond"/>
           <w:sz w:val="24"/>
         </w:rPr>
-        <w:t xml:space="preserve">   Signature ____________________________</w:t>
+        <w:t xml:space="preserve">   Signature _________</w:t>
+      </w:r>
+      <w:r>
+        <w:rPr>
+          <w:rFonts w:ascii="Garamond" w:eastAsia="Garamond" w:hAnsi="Garamond" w:cs="Garamond"/>
+          <w:noProof/>
+          <w:sz w:val="24"/>
+        </w:rPr>
+        <w:drawing>
+          <wp:inline distT="0" distB="0" distL="0" distR="0" wp14:anchorId="1821E9B5" wp14:editId="03875385">
+            <wp:extent cx="734859" cy="248129"/>
+            <wp:effectExtent l="0" t="0" r="0" b="0"/>
+            <wp:docPr id="555724837" name="图片 2"/>
+            <wp:cNvGraphicFramePr>
+              <a:graphicFrameLocks xmlns:a="http://schemas.openxmlformats.org/drawingml/2006/main" noChangeAspect="1"/>
+            </wp:cNvGraphicFramePr>
+            <a:graphic xmlns:a="http://schemas.openxmlformats.org/drawingml/2006/main">
+              <a:graphicData uri="http://schemas.openxmlformats.org/drawingml/2006/picture">
+                <pic:pic xmlns:pic="http://schemas.openxmlformats.org/drawingml/2006/picture">
+                  <pic:nvPicPr>
+                    <pic:cNvPr id="555724837" name="图片 555724837"/>
+                    <pic:cNvPicPr/>
+                  </pic:nvPicPr>
+                  <pic:blipFill rotWithShape="1">
+                    <a:blip r:embed="rId5" cstate="print">
+                      <a:extLst>
+                        <a:ext uri="{28A0092B-C50C-407E-A947-70E740481C1C}">
+                          <a14:useLocalDpi xmlns:a14="http://schemas.microsoft.com/office/drawing/2010/main" val="0"/>
+                        </a:ext>
+                      </a:extLst>
+                    </a:blip>
+                    <a:srcRect t="20567" b="26608"/>
+                    <a:stretch/>
+                  </pic:blipFill>
+                  <pic:spPr bwMode="auto">
+                    <a:xfrm>
+                      <a:off x="0" y="0"/>
+                      <a:ext cx="792235" cy="267502"/>
+                    </a:xfrm>
+                    <a:prstGeom prst="rect">
+                      <a:avLst/>
+                    </a:prstGeom>
+                    <a:ln>
+                      <a:noFill/>
+                    </a:ln>
+                    <a:extLst>
+                      <a:ext uri="{53640926-AAD7-44D8-BBD7-CCE9431645EC}">
+                        <a14:shadowObscured xmlns:a14="http://schemas.microsoft.com/office/drawing/2010/main"/>
+                      </a:ext>
+                    </a:extLst>
+                  </pic:spPr>
+                </pic:pic>
+              </a:graphicData>
+            </a:graphic>
+          </wp:inline>
+        </w:drawing>
+      </w:r>
+      <w:r>
+        <w:rPr>
+          <w:rFonts w:ascii="Garamond" w:eastAsia="Garamond" w:hAnsi="Garamond" w:cs="Garamond"/>
+          <w:sz w:val="24"/>
+        </w:rPr>
+        <w:t>___________________</w:t>
       </w:r>
     </w:p>
     <w:p>
@@ -1824,7 +1848,62 @@
           <w:rFonts w:ascii="Garamond" w:eastAsia="Garamond" w:hAnsi="Garamond" w:cs="Garamond"/>
           <w:sz w:val="24"/>
         </w:rPr>
-        <w:t xml:space="preserve">   Signature ____________________________</w:t>
+        <w:t xml:space="preserve">   Signature __</w:t>
+      </w:r>
+      <w:r>
+        <w:rPr>
+          <w:rFonts w:ascii="Garamond" w:eastAsia="Garamond" w:hAnsi="Garamond" w:cs="Garamond"/>
+          <w:noProof/>
+          <w:sz w:val="24"/>
+        </w:rPr>
+        <w:drawing>
+          <wp:inline distT="0" distB="0" distL="0" distR="0" wp14:anchorId="3B5919B0" wp14:editId="64EA1728">
+            <wp:extent cx="555812" cy="247861"/>
+            <wp:effectExtent l="0" t="0" r="0" b="0"/>
+            <wp:docPr id="1641658438" name="图片 1"/>
+            <wp:cNvGraphicFramePr>
+              <a:graphicFrameLocks xmlns:a="http://schemas.openxmlformats.org/drawingml/2006/main" noChangeAspect="1"/>
+            </wp:cNvGraphicFramePr>
+            <a:graphic xmlns:a="http://schemas.openxmlformats.org/drawingml/2006/main">
+              <a:graphicData uri="http://schemas.openxmlformats.org/drawingml/2006/picture">
+                <pic:pic xmlns:pic="http://schemas.openxmlformats.org/drawingml/2006/picture">
+                  <pic:nvPicPr>
+                    <pic:cNvPr id="1641658438" name="图片 1641658438"/>
+                    <pic:cNvPicPr/>
+                  </pic:nvPicPr>
+                  <pic:blipFill>
+                    <a:blip r:embed="rId6" cstate="print">
+                      <a:extLst>
+                        <a:ext uri="{28A0092B-C50C-407E-A947-70E740481C1C}">
+                          <a14:useLocalDpi xmlns:a14="http://schemas.microsoft.com/office/drawing/2010/main" val="0"/>
+                        </a:ext>
+                      </a:extLst>
+                    </a:blip>
+                    <a:stretch>
+                      <a:fillRect/>
+                    </a:stretch>
+                  </pic:blipFill>
+                  <pic:spPr>
+                    <a:xfrm>
+                      <a:off x="0" y="0"/>
+                      <a:ext cx="739283" cy="329679"/>
+                    </a:xfrm>
+                    <a:prstGeom prst="rect">
+                      <a:avLst/>
+                    </a:prstGeom>
+                  </pic:spPr>
+                </pic:pic>
+              </a:graphicData>
+            </a:graphic>
+          </wp:inline>
+        </w:drawing>
+      </w:r>
+      <w:r>
+        <w:rPr>
+          <w:rFonts w:ascii="Garamond" w:eastAsia="Garamond" w:hAnsi="Garamond" w:cs="Garamond"/>
+          <w:sz w:val="24"/>
+        </w:rPr>
+        <w:t>_________________</w:t>
       </w:r>
     </w:p>
     <w:p>

</xml_diff>